<commit_message>
Updates to FAPI Baseline
</commit_message>
<xml_diff>
--- a/docs/Financial-grade API Security Profile 1.0 - Baseline.docx
+++ b/docs/Financial-grade API Security Profile 1.0 - Baseline.docx
@@ -736,31 +736,7 @@
           <w:szCs w:val="20"/>
           <w14:ligatures w14:val="none"/>
         </w:rPr>
-        <w:t xml:space="preserve">The OpenID Foundation (OIDF) promotes, protects and nurtures the OpenID community and technologies. As a non-profit international standardizing body, it is comprised </w:t>
-      </w:r>
-      <w:proofErr w:type="gramStart"/>
-      <w:r>
-        <w:rPr>
-          <w:rFonts w:ascii="Verdana" w:eastAsia="Times New Roman" w:hAnsi="Verdana" w:cs="Times New Roman"/>
-          <w:color w:val="000000"/>
-          <w:kern w:val="0"/>
-          <w:sz w:val="20"/>
-          <w:szCs w:val="20"/>
-          <w14:ligatures w14:val="none"/>
-        </w:rPr>
-        <w:t>by</w:t>
-      </w:r>
-      <w:proofErr w:type="gramEnd"/>
-      <w:r>
-        <w:rPr>
-          <w:rFonts w:ascii="Verdana" w:eastAsia="Times New Roman" w:hAnsi="Verdana" w:cs="Times New Roman"/>
-          <w:color w:val="000000"/>
-          <w:kern w:val="0"/>
-          <w:sz w:val="20"/>
-          <w:szCs w:val="20"/>
-          <w14:ligatures w14:val="none"/>
-        </w:rPr>
-        <w:t xml:space="preserve"> over 160 participating entities (workgroup participants). The work of preparing implementer drafts and final international standards is carried out through OIDF workgroups in accordance with the OpenID Process. Participants interested in a subject for which a workgroup has been established have the right to be represented in that workgroup. International organizations, governmental and non-governmental, in liaison with OIDF, also take part in the work. OIDF collaborates closely with other standardizing bodies in the related fields.</w:t>
+        <w:t>The OpenID Foundation (OIDF) promotes, protects and nurtures the OpenID community and technologies. As a non-profit international standardizing body, it is comprised by over 160 participating entities (workgroup participants). The work of preparing implementer drafts and final international standards is carried out through OIDF workgroups in accordance with the OpenID Process. Participants interested in a subject for which a workgroup has been established have the right to be represented in that workgroup. International organizations, governmental and non-governmental, in liaison with OIDF, also take part in the work. OIDF collaborates closely with other standardizing bodies in the related fields.</w:t>
       </w:r>
     </w:p>
     <w:p>
@@ -6012,6 +5988,7 @@
           <w14:ligatures w14:val="none"/>
         </w:rPr>
       </w:pPr>
+      <w:commentRangeStart w:id="22"/>
       <w:r>
         <w:rPr>
           <w:rFonts w:ascii="Verdana" w:eastAsia="Times New Roman" w:hAnsi="Verdana" w:cs="Times New Roman"/>
@@ -6070,21 +6047,15 @@
           <w:szCs w:val="20"/>
           <w14:ligatures w14:val="none"/>
         </w:rPr>
-        <w:t xml:space="preserve"> as the code challenge </w:t>
-      </w:r>
-      <w:proofErr w:type="gramStart"/>
-      <w:r>
-        <w:rPr>
-          <w:rFonts w:ascii="Verdana" w:eastAsia="Times New Roman" w:hAnsi="Verdana" w:cs="Times New Roman"/>
-          <w:color w:val="000000"/>
-          <w:kern w:val="0"/>
-          <w:sz w:val="20"/>
-          <w:szCs w:val="20"/>
-          <w14:ligatures w14:val="none"/>
-        </w:rPr>
-        <w:t>method;</w:t>
-      </w:r>
-      <w:proofErr w:type="gramEnd"/>
+        <w:t> as the code challenge method;</w:t>
+      </w:r>
+      <w:commentRangeEnd w:id="22"/>
+      <w:r>
+        <w:rPr>
+          <w:rStyle w:val="CommentReference"/>
+        </w:rPr>
+        <w:commentReference w:id="22"/>
+      </w:r>
     </w:p>
     <w:p>
       <w:pPr>
@@ -6145,6 +6116,7 @@
           <w14:ligatures w14:val="none"/>
         </w:rPr>
       </w:pPr>
+      <w:commentRangeStart w:id="23"/>
       <w:r>
         <w:rPr>
           <w:rFonts w:ascii="Verdana" w:eastAsia="Times New Roman" w:hAnsi="Verdana" w:cs="Times New Roman"/>
@@ -6178,21 +6150,15 @@
           <w:szCs w:val="20"/>
           <w14:ligatures w14:val="none"/>
         </w:rPr>
-        <w:t xml:space="preserve"> in the authorization </w:t>
-      </w:r>
-      <w:proofErr w:type="gramStart"/>
-      <w:r>
-        <w:rPr>
-          <w:rFonts w:ascii="Verdana" w:eastAsia="Times New Roman" w:hAnsi="Verdana" w:cs="Times New Roman"/>
-          <w:color w:val="000000"/>
-          <w:kern w:val="0"/>
-          <w:sz w:val="20"/>
-          <w:szCs w:val="20"/>
-          <w14:ligatures w14:val="none"/>
-        </w:rPr>
-        <w:t>request;</w:t>
-      </w:r>
-      <w:proofErr w:type="gramEnd"/>
+        <w:t> in the authorization request;</w:t>
+      </w:r>
+      <w:commentRangeEnd w:id="23"/>
+      <w:r>
+        <w:rPr>
+          <w:rStyle w:val="CommentReference"/>
+        </w:rPr>
+        <w:commentReference w:id="23"/>
+      </w:r>
     </w:p>
     <w:p>
       <w:pPr>
@@ -6373,6 +6339,7 @@
           <w14:ligatures w14:val="none"/>
         </w:rPr>
       </w:pPr>
+      <w:commentRangeStart w:id="24"/>
       <w:r>
         <w:rPr>
           <w:rFonts w:ascii="Verdana" w:eastAsia="Times New Roman" w:hAnsi="Verdana" w:cs="Times New Roman"/>
@@ -6409,21 +6376,15 @@
           <w:szCs w:val="20"/>
           <w14:ligatures w14:val="none"/>
         </w:rPr>
-        <w:t xml:space="preserve">) if it has been previously </w:t>
-      </w:r>
-      <w:proofErr w:type="gramStart"/>
-      <w:r>
-        <w:rPr>
-          <w:rFonts w:ascii="Verdana" w:eastAsia="Times New Roman" w:hAnsi="Verdana" w:cs="Times New Roman"/>
-          <w:color w:val="000000"/>
-          <w:kern w:val="0"/>
-          <w:sz w:val="20"/>
-          <w:szCs w:val="20"/>
-          <w14:ligatures w14:val="none"/>
-        </w:rPr>
-        <w:t>used;</w:t>
-      </w:r>
-      <w:proofErr w:type="gramEnd"/>
+        <w:t>) if it has been previously used;</w:t>
+      </w:r>
+      <w:commentRangeEnd w:id="24"/>
+      <w:r>
+        <w:rPr>
+          <w:rStyle w:val="CommentReference"/>
+        </w:rPr>
+        <w:commentReference w:id="24"/>
+      </w:r>
     </w:p>
     <w:p>
       <w:pPr>
@@ -6466,7 +6427,35 @@
             <w:u w:val="single"/>
             <w14:ligatures w14:val="none"/>
           </w:rPr>
-          <w:t>RFC6749</w:t>
+          <w:t>RFC</w:t>
+        </w:r>
+        <w:r>
+          <w:rPr>
+            <w:rFonts w:ascii="Verdana" w:eastAsia="Times New Roman" w:hAnsi="Verdana" w:cs="Times New Roman"/>
+            <w:b/>
+            <w:bCs/>
+            <w:color w:val="990000"/>
+            <w:kern w:val="0"/>
+            <w:sz w:val="20"/>
+            <w:szCs w:val="20"/>
+            <w:u w:val="single"/>
+            <w14:ligatures w14:val="none"/>
+          </w:rPr>
+          <w:t>6</w:t>
+        </w:r>
+        <w:r>
+          <w:rPr>
+            <w:rFonts w:ascii="Verdana" w:eastAsia="Times New Roman" w:hAnsi="Verdana" w:cs="Times New Roman"/>
+            <w:b/>
+            <w:bCs/>
+            <w:color w:val="990000"/>
+            <w:kern w:val="0"/>
+            <w:sz w:val="20"/>
+            <w:szCs w:val="20"/>
+            <w:u w:val="single"/>
+            <w14:ligatures w14:val="none"/>
+          </w:rPr>
+          <w:t>749</w:t>
         </w:r>
       </w:hyperlink>
       <w:r>
@@ -6498,30 +6487,25 @@
           <w14:ligatures w14:val="none"/>
         </w:rPr>
       </w:pPr>
-      <w:r>
-        <w:rPr>
-          <w:rFonts w:ascii="Verdana" w:eastAsia="Times New Roman" w:hAnsi="Verdana" w:cs="Times New Roman"/>
-          <w:color w:val="000000"/>
-          <w:kern w:val="0"/>
-          <w:sz w:val="20"/>
-          <w:szCs w:val="20"/>
-          <w14:ligatures w14:val="none"/>
-        </w:rPr>
-        <w:t xml:space="preserve">shall return the list of granted scopes with the issued access token if the request was passed in the front channel and was not integrity </w:t>
-      </w:r>
-      <w:proofErr w:type="gramStart"/>
-      <w:r>
-        <w:rPr>
-          <w:rFonts w:ascii="Verdana" w:eastAsia="Times New Roman" w:hAnsi="Verdana" w:cs="Times New Roman"/>
-          <w:color w:val="000000"/>
-          <w:kern w:val="0"/>
-          <w:sz w:val="20"/>
-          <w:szCs w:val="20"/>
-          <w14:ligatures w14:val="none"/>
-        </w:rPr>
-        <w:t>protected;</w:t>
-      </w:r>
-      <w:proofErr w:type="gramEnd"/>
+      <w:commentRangeStart w:id="25"/>
+      <w:r>
+        <w:rPr>
+          <w:rFonts w:ascii="Verdana" w:eastAsia="Times New Roman" w:hAnsi="Verdana" w:cs="Times New Roman"/>
+          <w:color w:val="000000"/>
+          <w:kern w:val="0"/>
+          <w:sz w:val="20"/>
+          <w:szCs w:val="20"/>
+          <w14:ligatures w14:val="none"/>
+        </w:rPr>
+        <w:t>shall return the list of granted scopes with the issued access token if the request was passed in the front channel and was not integrity protected;</w:t>
+      </w:r>
+      <w:commentRangeEnd w:id="25"/>
+      <w:r>
+        <w:rPr>
+          <w:rStyle w:val="CommentReference"/>
+        </w:rPr>
+        <w:commentReference w:id="25"/>
+      </w:r>
     </w:p>
     <w:p>
       <w:pPr>
@@ -6540,6 +6524,7 @@
           <w14:ligatures w14:val="none"/>
         </w:rPr>
       </w:pPr>
+      <w:commentRangeStart w:id="26"/>
       <w:r>
         <w:rPr>
           <w:rFonts w:ascii="Verdana" w:eastAsia="Times New Roman" w:hAnsi="Verdana" w:cs="Times New Roman"/>
@@ -6576,21 +6561,15 @@
           <w:szCs w:val="20"/>
           <w14:ligatures w14:val="none"/>
         </w:rPr>
-        <w:t xml:space="preserve"> Section </w:t>
-      </w:r>
-      <w:proofErr w:type="gramStart"/>
-      <w:r>
-        <w:rPr>
-          <w:rFonts w:ascii="Verdana" w:eastAsia="Times New Roman" w:hAnsi="Verdana" w:cs="Times New Roman"/>
-          <w:color w:val="000000"/>
-          <w:kern w:val="0"/>
-          <w:sz w:val="20"/>
-          <w:szCs w:val="20"/>
-          <w14:ligatures w14:val="none"/>
-        </w:rPr>
-        <w:t>10.10;</w:t>
-      </w:r>
-      <w:proofErr w:type="gramEnd"/>
+        <w:t> Section 10.10;</w:t>
+      </w:r>
+      <w:commentRangeEnd w:id="26"/>
+      <w:r>
+        <w:rPr>
+          <w:rStyle w:val="CommentReference"/>
+        </w:rPr>
+        <w:commentReference w:id="26"/>
+      </w:r>
     </w:p>
     <w:p>
       <w:pPr>
@@ -6856,6 +6835,7 @@
           <w14:ligatures w14:val="none"/>
         </w:rPr>
       </w:pPr>
+      <w:commentRangeStart w:id="27"/>
       <w:r>
         <w:rPr>
           <w:rFonts w:ascii="Verdana" w:eastAsia="Times New Roman" w:hAnsi="Verdana" w:cs="Times New Roman"/>
@@ -6866,6 +6846,13 @@
           <w14:ligatures w14:val="none"/>
         </w:rPr>
         <w:t>should issue access tokens with a lifetime of under 10 minutes unless the tokens are sender-constrained; and</w:t>
+      </w:r>
+      <w:commentRangeEnd w:id="27"/>
+      <w:r>
+        <w:rPr>
+          <w:rStyle w:val="CommentReference"/>
+        </w:rPr>
+        <w:commentReference w:id="27"/>
       </w:r>
     </w:p>
     <w:p>
@@ -7102,8 +7089,8 @@
           <w14:ligatures w14:val="none"/>
         </w:rPr>
       </w:pPr>
-      <w:bookmarkStart w:id="22" w:name="returning-authenticated-user-s-identifie"/>
-      <w:bookmarkEnd w:id="22"/>
+      <w:bookmarkStart w:id="28" w:name="returning-authenticated-user-s-identifie"/>
+      <w:bookmarkEnd w:id="28"/>
     </w:p>
     <w:p>
       <w:pPr>
@@ -7202,8 +7189,8 @@
           <w14:ligatures w14:val="none"/>
         </w:rPr>
       </w:pPr>
-      <w:bookmarkStart w:id="23" w:name="rfc.section.5.2.2.1"/>
-      <w:bookmarkEnd w:id="23"/>
+      <w:bookmarkStart w:id="29" w:name="rfc.section.5.2.2.1"/>
+      <w:bookmarkEnd w:id="29"/>
       <w:r>
         <w:rPr>
           <w:rFonts w:ascii="Helvetica" w:eastAsia="Times New Roman" w:hAnsi="Helvetica" w:cs="Helvetica"/>
@@ -7258,6 +7245,7 @@
           <w14:ligatures w14:val="none"/>
         </w:rPr>
       </w:pPr>
+      <w:commentRangeStart w:id="30"/>
       <w:r>
         <w:rPr>
           <w:rFonts w:ascii="Verdana" w:eastAsia="Times New Roman" w:hAnsi="Verdana" w:cs="Times New Roman"/>
@@ -7296,6 +7284,13 @@
         </w:rPr>
         <w:t>;</w:t>
       </w:r>
+      <w:commentRangeEnd w:id="30"/>
+      <w:r>
+        <w:rPr>
+          <w:rStyle w:val="CommentReference"/>
+        </w:rPr>
+        <w:commentReference w:id="30"/>
+      </w:r>
     </w:p>
     <w:p>
       <w:pPr>
@@ -7694,8 +7689,8 @@
           <w14:ligatures w14:val="none"/>
         </w:rPr>
       </w:pPr>
-      <w:bookmarkStart w:id="24" w:name="client-requesting-openid-scope"/>
-      <w:bookmarkEnd w:id="24"/>
+      <w:bookmarkStart w:id="31" w:name="client-requesting-openid-scope"/>
+      <w:bookmarkEnd w:id="31"/>
     </w:p>
     <w:p>
       <w:pPr>
@@ -7794,8 +7789,8 @@
           <w14:ligatures w14:val="none"/>
         </w:rPr>
       </w:pPr>
-      <w:bookmarkStart w:id="25" w:name="rfc.section.5.2.2.2"/>
-      <w:bookmarkEnd w:id="25"/>
+      <w:bookmarkStart w:id="32" w:name="rfc.section.5.2.2.2"/>
+      <w:bookmarkEnd w:id="32"/>
       <w:r>
         <w:rPr>
           <w:rFonts w:ascii="Helvetica" w:eastAsia="Times New Roman" w:hAnsi="Helvetica" w:cs="Helvetica"/>
@@ -7996,8 +7991,8 @@
           <w14:ligatures w14:val="none"/>
         </w:rPr>
       </w:pPr>
-      <w:bookmarkStart w:id="26" w:name="clients-not-requesting-openid-scope"/>
-      <w:bookmarkEnd w:id="26"/>
+      <w:bookmarkStart w:id="33" w:name="clients-not-requesting-openid-scope"/>
+      <w:bookmarkEnd w:id="33"/>
     </w:p>
     <w:p>
       <w:pPr>
@@ -8096,8 +8091,8 @@
           <w14:ligatures w14:val="none"/>
         </w:rPr>
       </w:pPr>
-      <w:bookmarkStart w:id="27" w:name="rfc.section.5.2.2.3"/>
-      <w:bookmarkEnd w:id="27"/>
+      <w:bookmarkStart w:id="34" w:name="rfc.section.5.2.2.3"/>
+      <w:bookmarkEnd w:id="34"/>
       <w:r>
         <w:rPr>
           <w:rFonts w:ascii="Helvetica" w:eastAsia="Times New Roman" w:hAnsi="Helvetica" w:cs="Helvetica"/>
@@ -8309,8 +8304,8 @@
           <w14:ligatures w14:val="none"/>
         </w:rPr>
       </w:pPr>
-      <w:bookmarkStart w:id="28" w:name="public-client"/>
-      <w:bookmarkEnd w:id="28"/>
+      <w:bookmarkStart w:id="35" w:name="public-client"/>
+      <w:bookmarkEnd w:id="35"/>
     </w:p>
     <w:p>
       <w:pPr>
@@ -8409,8 +8404,8 @@
           <w14:ligatures w14:val="none"/>
         </w:rPr>
       </w:pPr>
-      <w:bookmarkStart w:id="29" w:name="rfc.section.5.2.3"/>
-      <w:bookmarkEnd w:id="29"/>
+      <w:bookmarkStart w:id="36" w:name="rfc.section.5.2.3"/>
+      <w:bookmarkEnd w:id="36"/>
       <w:r>
         <w:rPr>
           <w:rFonts w:ascii="Helvetica" w:eastAsia="Times New Roman" w:hAnsi="Helvetica" w:cs="Helvetica"/>
@@ -9303,8 +9298,8 @@
           <w14:ligatures w14:val="none"/>
         </w:rPr>
       </w:pPr>
-      <w:bookmarkStart w:id="30" w:name="confidential-client"/>
-      <w:bookmarkEnd w:id="30"/>
+      <w:bookmarkStart w:id="37" w:name="confidential-client"/>
+      <w:bookmarkEnd w:id="37"/>
     </w:p>
     <w:p>
       <w:pPr>
@@ -9403,8 +9398,8 @@
           <w14:ligatures w14:val="none"/>
         </w:rPr>
       </w:pPr>
-      <w:bookmarkStart w:id="31" w:name="rfc.section.5.2.4"/>
-      <w:bookmarkEnd w:id="31"/>
+      <w:bookmarkStart w:id="38" w:name="rfc.section.5.2.4"/>
+      <w:bookmarkEnd w:id="38"/>
       <w:r>
         <w:rPr>
           <w:rFonts w:ascii="Helvetica" w:eastAsia="Times New Roman" w:hAnsi="Helvetica" w:cs="Helvetica"/>
@@ -9731,8 +9726,8 @@
           <w14:ligatures w14:val="none"/>
         </w:rPr>
       </w:pPr>
-      <w:bookmarkStart w:id="32" w:name="accessing-protected-resources"/>
-      <w:bookmarkEnd w:id="32"/>
+      <w:bookmarkStart w:id="39" w:name="accessing-protected-resources"/>
+      <w:bookmarkEnd w:id="39"/>
     </w:p>
     <w:p>
       <w:pPr>
@@ -9831,8 +9826,8 @@
           <w14:ligatures w14:val="none"/>
         </w:rPr>
       </w:pPr>
-      <w:bookmarkStart w:id="33" w:name="rfc.section.6"/>
-      <w:bookmarkEnd w:id="33"/>
+      <w:bookmarkStart w:id="40" w:name="rfc.section.6"/>
+      <w:bookmarkEnd w:id="40"/>
       <w:r>
         <w:rPr>
           <w:rFonts w:ascii="Helvetica" w:eastAsia="Times New Roman" w:hAnsi="Helvetica" w:cs="Helvetica"/>
@@ -9856,8 +9851,8 @@
           <w14:ligatures w14:val="none"/>
         </w:rPr>
       </w:pPr>
-      <w:bookmarkStart w:id="34" w:name="introduction-3"/>
-      <w:bookmarkEnd w:id="34"/>
+      <w:bookmarkStart w:id="41" w:name="introduction-3"/>
+      <w:bookmarkEnd w:id="41"/>
     </w:p>
     <w:p>
       <w:pPr>
@@ -9956,8 +9951,8 @@
           <w14:ligatures w14:val="none"/>
         </w:rPr>
       </w:pPr>
-      <w:bookmarkStart w:id="35" w:name="rfc.section.6.1"/>
-      <w:bookmarkEnd w:id="35"/>
+      <w:bookmarkStart w:id="42" w:name="rfc.section.6.1"/>
+      <w:bookmarkEnd w:id="42"/>
       <w:r>
         <w:rPr>
           <w:rFonts w:ascii="Helvetica" w:eastAsia="Times New Roman" w:hAnsi="Helvetica" w:cs="Helvetica"/>
@@ -10006,8 +10001,8 @@
           <w14:ligatures w14:val="none"/>
         </w:rPr>
       </w:pPr>
-      <w:bookmarkStart w:id="36" w:name="baseline-access-provisions"/>
-      <w:bookmarkEnd w:id="36"/>
+      <w:bookmarkStart w:id="43" w:name="baseline-access-provisions"/>
+      <w:bookmarkEnd w:id="43"/>
     </w:p>
     <w:p>
       <w:pPr>
@@ -10106,8 +10101,8 @@
           <w14:ligatures w14:val="none"/>
         </w:rPr>
       </w:pPr>
-      <w:bookmarkStart w:id="37" w:name="rfc.section.6.2"/>
-      <w:bookmarkEnd w:id="37"/>
+      <w:bookmarkStart w:id="44" w:name="rfc.section.6.2"/>
+      <w:bookmarkEnd w:id="44"/>
       <w:r>
         <w:rPr>
           <w:rFonts w:ascii="Helvetica" w:eastAsia="Times New Roman" w:hAnsi="Helvetica" w:cs="Helvetica"/>
@@ -10131,8 +10126,8 @@
           <w14:ligatures w14:val="none"/>
         </w:rPr>
       </w:pPr>
-      <w:bookmarkStart w:id="38" w:name="protected-resources-provisions"/>
-      <w:bookmarkEnd w:id="38"/>
+      <w:bookmarkStart w:id="45" w:name="protected-resources-provisions"/>
+      <w:bookmarkEnd w:id="45"/>
     </w:p>
     <w:p>
       <w:pPr>
@@ -10231,8 +10226,8 @@
           <w14:ligatures w14:val="none"/>
         </w:rPr>
       </w:pPr>
-      <w:bookmarkStart w:id="39" w:name="rfc.section.6.2.1"/>
-      <w:bookmarkEnd w:id="39"/>
+      <w:bookmarkStart w:id="46" w:name="rfc.section.6.2.1"/>
+      <w:bookmarkEnd w:id="46"/>
       <w:r>
         <w:rPr>
           <w:rFonts w:ascii="Helvetica" w:eastAsia="Times New Roman" w:hAnsi="Helvetica" w:cs="Helvetica"/>
@@ -11315,8 +11310,8 @@
           <w14:ligatures w14:val="none"/>
         </w:rPr>
       </w:pPr>
-      <w:bookmarkStart w:id="40" w:name="client-provisions"/>
-      <w:bookmarkEnd w:id="40"/>
+      <w:bookmarkStart w:id="47" w:name="client-provisions"/>
+      <w:bookmarkEnd w:id="47"/>
     </w:p>
     <w:p>
       <w:pPr>
@@ -11415,8 +11410,8 @@
           <w14:ligatures w14:val="none"/>
         </w:rPr>
       </w:pPr>
-      <w:bookmarkStart w:id="41" w:name="rfc.section.6.2.2"/>
-      <w:bookmarkEnd w:id="41"/>
+      <w:bookmarkStart w:id="48" w:name="rfc.section.6.2.2"/>
+      <w:bookmarkEnd w:id="48"/>
       <w:r>
         <w:rPr>
           <w:rFonts w:ascii="Helvetica" w:eastAsia="Times New Roman" w:hAnsi="Helvetica" w:cs="Helvetica"/>
@@ -12121,8 +12116,8 @@
           <w14:ligatures w14:val="none"/>
         </w:rPr>
       </w:pPr>
-      <w:bookmarkStart w:id="42" w:name="security-considerations"/>
-      <w:bookmarkEnd w:id="42"/>
+      <w:bookmarkStart w:id="49" w:name="security-considerations"/>
+      <w:bookmarkEnd w:id="49"/>
     </w:p>
     <w:p>
       <w:pPr>
@@ -12221,8 +12216,8 @@
           <w14:ligatures w14:val="none"/>
         </w:rPr>
       </w:pPr>
-      <w:bookmarkStart w:id="43" w:name="rfc.section.7"/>
-      <w:bookmarkEnd w:id="43"/>
+      <w:bookmarkStart w:id="50" w:name="rfc.section.7"/>
+      <w:bookmarkEnd w:id="50"/>
       <w:r>
         <w:rPr>
           <w:rFonts w:ascii="Helvetica" w:eastAsia="Times New Roman" w:hAnsi="Helvetica" w:cs="Helvetica"/>
@@ -12246,8 +12241,8 @@
           <w14:ligatures w14:val="none"/>
         </w:rPr>
       </w:pPr>
-      <w:bookmarkStart w:id="44" w:name="tls-and-dnssec-considerations"/>
-      <w:bookmarkEnd w:id="44"/>
+      <w:bookmarkStart w:id="51" w:name="tls-and-dnssec-considerations"/>
+      <w:bookmarkEnd w:id="51"/>
     </w:p>
     <w:p>
       <w:pPr>
@@ -12346,8 +12341,8 @@
           <w14:ligatures w14:val="none"/>
         </w:rPr>
       </w:pPr>
-      <w:bookmarkStart w:id="45" w:name="rfc.section.7.1"/>
-      <w:bookmarkEnd w:id="45"/>
+      <w:bookmarkStart w:id="52" w:name="rfc.section.7.1"/>
+      <w:bookmarkEnd w:id="52"/>
       <w:r>
         <w:rPr>
           <w:rFonts w:ascii="Helvetica" w:eastAsia="Times New Roman" w:hAnsi="Helvetica" w:cs="Helvetica"/>
@@ -12384,7 +12379,7 @@
         </w:rPr>
         <w:t xml:space="preserve">As confidential information is being exchanged, </w:t>
       </w:r>
-      <w:commentRangeStart w:id="46"/>
+      <w:commentRangeStart w:id="53"/>
       <w:r>
         <w:rPr>
           <w:rFonts w:ascii="Verdana" w:eastAsia="Times New Roman" w:hAnsi="Verdana" w:cs="Times New Roman"/>
@@ -12396,12 +12391,12 @@
         </w:rPr>
         <w:t>all interactions shall be encrypted with TLS</w:t>
       </w:r>
-      <w:commentRangeEnd w:id="46"/>
+      <w:commentRangeEnd w:id="53"/>
       <w:r>
         <w:rPr>
           <w:rStyle w:val="CommentReference"/>
         </w:rPr>
-        <w:commentReference w:id="46"/>
+        <w:commentReference w:id="53"/>
       </w:r>
       <w:r>
         <w:rPr>
@@ -12484,7 +12479,7 @@
           <w14:ligatures w14:val="none"/>
         </w:rPr>
       </w:pPr>
-      <w:commentRangeStart w:id="47"/>
+      <w:commentRangeStart w:id="54"/>
       <w:r>
         <w:rPr>
           <w:rFonts w:ascii="Verdana" w:eastAsia="Times New Roman" w:hAnsi="Verdana" w:cs="Times New Roman"/>
@@ -12496,12 +12491,12 @@
         </w:rPr>
         <w:t>TLS version 1.2 or later shall be used for all communications.</w:t>
       </w:r>
-      <w:commentRangeEnd w:id="47"/>
+      <w:commentRangeEnd w:id="54"/>
       <w:r>
         <w:rPr>
           <w:rStyle w:val="CommentReference"/>
         </w:rPr>
-        <w:commentReference w:id="47"/>
+        <w:commentReference w:id="54"/>
       </w:r>
     </w:p>
     <w:p>
@@ -12521,7 +12516,7 @@
           <w14:ligatures w14:val="none"/>
         </w:rPr>
       </w:pPr>
-      <w:commentRangeStart w:id="48"/>
+      <w:commentRangeStart w:id="55"/>
       <w:r>
         <w:rPr>
           <w:rFonts w:ascii="Verdana" w:eastAsia="Times New Roman" w:hAnsi="Verdana" w:cs="Times New Roman"/>
@@ -12560,12 +12555,12 @@
         </w:rPr>
         <w:t>.</w:t>
       </w:r>
-      <w:commentRangeEnd w:id="48"/>
+      <w:commentRangeEnd w:id="55"/>
       <w:r>
         <w:rPr>
           <w:rStyle w:val="CommentReference"/>
         </w:rPr>
-        <w:commentReference w:id="48"/>
+        <w:commentReference w:id="55"/>
       </w:r>
     </w:p>
     <w:p>
@@ -12829,8 +12824,8 @@
           <w14:ligatures w14:val="none"/>
         </w:rPr>
       </w:pPr>
-      <w:bookmarkStart w:id="49" w:name="message-source-authentication-failure"/>
-      <w:bookmarkEnd w:id="49"/>
+      <w:bookmarkStart w:id="56" w:name="message-source-authentication-failure"/>
+      <w:bookmarkEnd w:id="56"/>
     </w:p>
     <w:p>
       <w:pPr>
@@ -12929,8 +12924,8 @@
           <w14:ligatures w14:val="none"/>
         </w:rPr>
       </w:pPr>
-      <w:bookmarkStart w:id="50" w:name="rfc.section.7.2"/>
-      <w:bookmarkEnd w:id="50"/>
+      <w:bookmarkStart w:id="57" w:name="rfc.section.7.2"/>
+      <w:bookmarkEnd w:id="57"/>
       <w:r>
         <w:rPr>
           <w:rFonts w:ascii="Helvetica" w:eastAsia="Times New Roman" w:hAnsi="Helvetica" w:cs="Helvetica"/>
@@ -13007,8 +13002,8 @@
           <w14:ligatures w14:val="none"/>
         </w:rPr>
       </w:pPr>
-      <w:bookmarkStart w:id="51" w:name="message-integrity-protection-failure"/>
-      <w:bookmarkEnd w:id="51"/>
+      <w:bookmarkStart w:id="58" w:name="message-integrity-protection-failure"/>
+      <w:bookmarkEnd w:id="58"/>
     </w:p>
     <w:p>
       <w:pPr>
@@ -13107,8 +13102,8 @@
           <w14:ligatures w14:val="none"/>
         </w:rPr>
       </w:pPr>
-      <w:bookmarkStart w:id="52" w:name="rfc.section.7.3"/>
-      <w:bookmarkEnd w:id="52"/>
+      <w:bookmarkStart w:id="59" w:name="rfc.section.7.3"/>
+      <w:bookmarkEnd w:id="59"/>
       <w:r>
         <w:rPr>
           <w:rFonts w:ascii="Helvetica" w:eastAsia="Times New Roman" w:hAnsi="Helvetica" w:cs="Helvetica"/>
@@ -13209,8 +13204,8 @@
           <w14:ligatures w14:val="none"/>
         </w:rPr>
       </w:pPr>
-      <w:bookmarkStart w:id="53" w:name="message-containment-failure"/>
-      <w:bookmarkEnd w:id="53"/>
+      <w:bookmarkStart w:id="60" w:name="message-containment-failure"/>
+      <w:bookmarkEnd w:id="60"/>
     </w:p>
     <w:p>
       <w:pPr>
@@ -13309,8 +13304,8 @@
           <w14:ligatures w14:val="none"/>
         </w:rPr>
       </w:pPr>
-      <w:bookmarkStart w:id="54" w:name="rfc.section.7.4"/>
-      <w:bookmarkEnd w:id="54"/>
+      <w:bookmarkStart w:id="61" w:name="rfc.section.7.4"/>
+      <w:bookmarkEnd w:id="61"/>
       <w:r>
         <w:rPr>
           <w:rFonts w:ascii="Helvetica" w:eastAsia="Times New Roman" w:hAnsi="Helvetica" w:cs="Helvetica"/>
@@ -13334,8 +13329,8 @@
           <w14:ligatures w14:val="none"/>
         </w:rPr>
       </w:pPr>
-      <w:bookmarkStart w:id="55" w:name="authorization-request-and-response"/>
-      <w:bookmarkEnd w:id="55"/>
+      <w:bookmarkStart w:id="62" w:name="authorization-request-and-response"/>
+      <w:bookmarkEnd w:id="62"/>
     </w:p>
     <w:p>
       <w:pPr>
@@ -13434,8 +13429,8 @@
           <w14:ligatures w14:val="none"/>
         </w:rPr>
       </w:pPr>
-      <w:bookmarkStart w:id="56" w:name="rfc.section.7.4.1"/>
-      <w:bookmarkEnd w:id="56"/>
+      <w:bookmarkStart w:id="63" w:name="rfc.section.7.4.1"/>
+      <w:bookmarkEnd w:id="63"/>
       <w:r>
         <w:rPr>
           <w:rFonts w:ascii="Helvetica" w:eastAsia="Times New Roman" w:hAnsi="Helvetica" w:cs="Helvetica"/>
@@ -13558,8 +13553,8 @@
           <w14:ligatures w14:val="none"/>
         </w:rPr>
       </w:pPr>
-      <w:bookmarkStart w:id="57" w:name="token-request-and-response"/>
-      <w:bookmarkEnd w:id="57"/>
+      <w:bookmarkStart w:id="64" w:name="token-request-and-response"/>
+      <w:bookmarkEnd w:id="64"/>
     </w:p>
     <w:p>
       <w:pPr>
@@ -13658,8 +13653,8 @@
           <w14:ligatures w14:val="none"/>
         </w:rPr>
       </w:pPr>
-      <w:bookmarkStart w:id="58" w:name="rfc.section.7.4.2"/>
-      <w:bookmarkEnd w:id="58"/>
+      <w:bookmarkStart w:id="65" w:name="rfc.section.7.4.2"/>
+      <w:bookmarkEnd w:id="65"/>
       <w:r>
         <w:rPr>
           <w:rFonts w:ascii="Helvetica" w:eastAsia="Times New Roman" w:hAnsi="Helvetica" w:cs="Helvetica"/>
@@ -13732,8 +13727,8 @@
           <w14:ligatures w14:val="none"/>
         </w:rPr>
       </w:pPr>
-      <w:bookmarkStart w:id="59" w:name="resource-request-and-response"/>
-      <w:bookmarkEnd w:id="59"/>
+      <w:bookmarkStart w:id="66" w:name="resource-request-and-response"/>
+      <w:bookmarkEnd w:id="66"/>
     </w:p>
     <w:p>
       <w:pPr>
@@ -13832,8 +13827,8 @@
           <w14:ligatures w14:val="none"/>
         </w:rPr>
       </w:pPr>
-      <w:bookmarkStart w:id="60" w:name="rfc.section.7.4.3"/>
-      <w:bookmarkEnd w:id="60"/>
+      <w:bookmarkStart w:id="67" w:name="rfc.section.7.4.3"/>
+      <w:bookmarkEnd w:id="67"/>
       <w:r>
         <w:rPr>
           <w:rFonts w:ascii="Helvetica" w:eastAsia="Times New Roman" w:hAnsi="Helvetica" w:cs="Helvetica"/>
@@ -13946,8 +13941,8 @@
           <w14:ligatures w14:val="none"/>
         </w:rPr>
       </w:pPr>
-      <w:bookmarkStart w:id="61" w:name="native-apps"/>
-      <w:bookmarkEnd w:id="61"/>
+      <w:bookmarkStart w:id="68" w:name="native-apps"/>
+      <w:bookmarkEnd w:id="68"/>
     </w:p>
     <w:p>
       <w:pPr>
@@ -14046,8 +14041,8 @@
           <w14:ligatures w14:val="none"/>
         </w:rPr>
       </w:pPr>
-      <w:bookmarkStart w:id="62" w:name="rfc.section.7.5"/>
-      <w:bookmarkEnd w:id="62"/>
+      <w:bookmarkStart w:id="69" w:name="rfc.section.7.5"/>
+      <w:bookmarkEnd w:id="69"/>
       <w:r>
         <w:rPr>
           <w:rFonts w:ascii="Helvetica" w:eastAsia="Times New Roman" w:hAnsi="Helvetica" w:cs="Helvetica"/>
@@ -14317,8 +14312,8 @@
           <w14:ligatures w14:val="none"/>
         </w:rPr>
       </w:pPr>
-      <w:bookmarkStart w:id="63" w:name="incomplete-or-incorrect-implementations-"/>
-      <w:bookmarkEnd w:id="63"/>
+      <w:bookmarkStart w:id="70" w:name="incomplete-or-incorrect-implementations-"/>
+      <w:bookmarkEnd w:id="70"/>
     </w:p>
     <w:p>
       <w:pPr>
@@ -14417,8 +14412,8 @@
           <w14:ligatures w14:val="none"/>
         </w:rPr>
       </w:pPr>
-      <w:bookmarkStart w:id="64" w:name="rfc.section.7.6"/>
-      <w:bookmarkEnd w:id="64"/>
+      <w:bookmarkStart w:id="71" w:name="rfc.section.7.6"/>
+      <w:bookmarkEnd w:id="71"/>
       <w:r>
         <w:rPr>
           <w:rFonts w:ascii="Helvetica" w:eastAsia="Times New Roman" w:hAnsi="Helvetica" w:cs="Helvetica"/>
@@ -14602,8 +14597,8 @@
           <w14:ligatures w14:val="none"/>
         </w:rPr>
       </w:pPr>
-      <w:bookmarkStart w:id="65" w:name="discovery-multiple-brands"/>
-      <w:bookmarkEnd w:id="65"/>
+      <w:bookmarkStart w:id="72" w:name="discovery-multiple-brands"/>
+      <w:bookmarkEnd w:id="72"/>
     </w:p>
     <w:p>
       <w:pPr>
@@ -14702,8 +14697,8 @@
           <w14:ligatures w14:val="none"/>
         </w:rPr>
       </w:pPr>
-      <w:bookmarkStart w:id="66" w:name="rfc.section.7.7"/>
-      <w:bookmarkEnd w:id="66"/>
+      <w:bookmarkStart w:id="73" w:name="rfc.section.7.7"/>
+      <w:bookmarkEnd w:id="73"/>
       <w:r>
         <w:rPr>
           <w:rFonts w:ascii="Helvetica" w:eastAsia="Times New Roman" w:hAnsi="Helvetica" w:cs="Helvetica"/>
@@ -15015,8 +15010,8 @@
           <w14:ligatures w14:val="none"/>
         </w:rPr>
       </w:pPr>
-      <w:bookmarkStart w:id="67" w:name="privacy-considerations"/>
-      <w:bookmarkEnd w:id="67"/>
+      <w:bookmarkStart w:id="74" w:name="privacy-considerations"/>
+      <w:bookmarkEnd w:id="74"/>
     </w:p>
     <w:p>
       <w:pPr>
@@ -15115,8 +15110,8 @@
           <w14:ligatures w14:val="none"/>
         </w:rPr>
       </w:pPr>
-      <w:bookmarkStart w:id="68" w:name="rfc.section.8"/>
-      <w:bookmarkEnd w:id="68"/>
+      <w:bookmarkStart w:id="75" w:name="rfc.section.8"/>
+      <w:bookmarkEnd w:id="75"/>
       <w:r>
         <w:rPr>
           <w:rFonts w:ascii="Helvetica" w:eastAsia="Times New Roman" w:hAnsi="Helvetica" w:cs="Helvetica"/>
@@ -15140,8 +15135,8 @@
           <w14:ligatures w14:val="none"/>
         </w:rPr>
       </w:pPr>
-      <w:bookmarkStart w:id="69" w:name="introduction-4"/>
-      <w:bookmarkEnd w:id="69"/>
+      <w:bookmarkStart w:id="76" w:name="introduction-4"/>
+      <w:bookmarkEnd w:id="76"/>
     </w:p>
     <w:p>
       <w:pPr>
@@ -15240,8 +15235,8 @@
           <w14:ligatures w14:val="none"/>
         </w:rPr>
       </w:pPr>
-      <w:bookmarkStart w:id="70" w:name="rfc.section.8.1"/>
-      <w:bookmarkEnd w:id="70"/>
+      <w:bookmarkStart w:id="77" w:name="rfc.section.8.1"/>
+      <w:bookmarkEnd w:id="77"/>
       <w:r>
         <w:rPr>
           <w:rFonts w:ascii="Helvetica" w:eastAsia="Times New Roman" w:hAnsi="Helvetica" w:cs="Helvetica"/>
@@ -15913,8 +15908,8 @@
           <w14:ligatures w14:val="none"/>
         </w:rPr>
       </w:pPr>
-      <w:bookmarkStart w:id="71" w:name="acknowledgement"/>
-      <w:bookmarkEnd w:id="71"/>
+      <w:bookmarkStart w:id="78" w:name="acknowledgement"/>
+      <w:bookmarkEnd w:id="78"/>
     </w:p>
     <w:p>
       <w:pPr>
@@ -16013,8 +16008,8 @@
           <w14:ligatures w14:val="none"/>
         </w:rPr>
       </w:pPr>
-      <w:bookmarkStart w:id="72" w:name="rfc.section.9"/>
-      <w:bookmarkEnd w:id="72"/>
+      <w:bookmarkStart w:id="79" w:name="rfc.section.9"/>
+      <w:bookmarkEnd w:id="79"/>
       <w:r>
         <w:rPr>
           <w:rFonts w:ascii="Helvetica" w:eastAsia="Times New Roman" w:hAnsi="Helvetica" w:cs="Helvetica"/>
@@ -17339,8 +17334,8 @@
           <w14:ligatures w14:val="none"/>
         </w:rPr>
       </w:pPr>
-      <w:bookmarkStart w:id="73" w:name="bibliography"/>
-      <w:bookmarkEnd w:id="73"/>
+      <w:bookmarkStart w:id="80" w:name="bibliography"/>
+      <w:bookmarkEnd w:id="80"/>
     </w:p>
     <w:p>
       <w:pPr>
@@ -17439,8 +17434,8 @@
           <w14:ligatures w14:val="none"/>
         </w:rPr>
       </w:pPr>
-      <w:bookmarkStart w:id="74" w:name="rfc.section.10"/>
-      <w:bookmarkEnd w:id="74"/>
+      <w:bookmarkStart w:id="81" w:name="rfc.section.10"/>
+      <w:bookmarkEnd w:id="81"/>
       <w:r>
         <w:rPr>
           <w:rFonts w:ascii="Helvetica" w:eastAsia="Times New Roman" w:hAnsi="Helvetica" w:cs="Helvetica"/>
@@ -18443,8 +18438,8 @@
           <w14:ligatures w14:val="none"/>
         </w:rPr>
       </w:pPr>
-      <w:bookmarkStart w:id="75" w:name="copyright-notice-license"/>
-      <w:bookmarkEnd w:id="75"/>
+      <w:bookmarkStart w:id="82" w:name="copyright-notice-license"/>
+      <w:bookmarkEnd w:id="82"/>
     </w:p>
     <w:p>
       <w:pPr>
@@ -18543,8 +18538,8 @@
           <w14:ligatures w14:val="none"/>
         </w:rPr>
       </w:pPr>
-      <w:bookmarkStart w:id="76" w:name="rfc.section.A"/>
-      <w:bookmarkEnd w:id="76"/>
+      <w:bookmarkStart w:id="83" w:name="rfc.section.A"/>
+      <w:bookmarkEnd w:id="83"/>
       <w:r>
         <w:rPr>
           <w:rFonts w:ascii="Helvetica" w:eastAsia="Times New Roman" w:hAnsi="Helvetica" w:cs="Helvetica"/>
@@ -18667,8 +18662,8 @@
           <w14:ligatures w14:val="none"/>
         </w:rPr>
       </w:pPr>
-      <w:bookmarkStart w:id="77" w:name="rfc.authors"/>
-      <w:bookmarkEnd w:id="77"/>
+      <w:bookmarkStart w:id="84" w:name="rfc.authors"/>
+      <w:bookmarkEnd w:id="84"/>
     </w:p>
     <w:p>
       <w:pPr>
@@ -19893,7 +19888,7 @@
       </w:r>
     </w:p>
   </w:comment>
-  <w:comment w:id="46" w:author="Pieter Philippaerts" w:date="2023-08-09T14:02:00Z" w:initials="PP">
+  <w:comment w:id="22" w:author="Pieter Philippaerts" w:date="2023-09-18T11:38:00Z" w:initials="PP">
     <w:p>
       <w:pPr>
         <w:pStyle w:val="CommentText"/>
@@ -19905,6 +19900,243 @@
         <w:annotationRef/>
       </w:r>
       <w:r>
+        <w:rPr>
+          <w:color w:val="A31515"/>
+        </w:rPr>
+        <w:t>OAuch.Compliance.Tests.Pkce.IsPkceRequiredTest</w:t>
+      </w:r>
+    </w:p>
+    <w:p>
+      <w:pPr>
+        <w:pStyle w:val="CommentText"/>
+      </w:pPr>
+      <w:r>
+        <w:rPr>
+          <w:color w:val="A31515"/>
+        </w:rPr>
+        <w:t>OAuch.Compliance.Tests.Pkce.HashedPkceDisabledTest</w:t>
+      </w:r>
+    </w:p>
+    <w:p>
+      <w:pPr>
+        <w:pStyle w:val="CommentText"/>
+      </w:pPr>
+      <w:r>
+        <w:rPr>
+          <w:color w:val="A31515"/>
+        </w:rPr>
+        <w:t>OAuch.Compliance.Tests.Pkce.IsPkceDowngradeDetectedTest</w:t>
+      </w:r>
+    </w:p>
+    <w:p>
+      <w:pPr>
+        <w:pStyle w:val="CommentText"/>
+      </w:pPr>
+      <w:r>
+        <w:rPr>
+          <w:color w:val="A31515"/>
+        </w:rPr>
+        <w:t>OAuch.Compliance.Tests.Pkce.IsPkcePlainDowngradeDetectedTest</w:t>
+      </w:r>
+    </w:p>
+    <w:p>
+      <w:pPr>
+        <w:pStyle w:val="CommentText"/>
+      </w:pPr>
+      <w:r>
+        <w:rPr>
+          <w:color w:val="A31515"/>
+        </w:rPr>
+        <w:t>OAuch.Compliance.Tests.Pkce.ShortVerifierTest</w:t>
+      </w:r>
+    </w:p>
+    <w:p>
+      <w:pPr>
+        <w:pStyle w:val="CommentText"/>
+      </w:pPr>
+      <w:r>
+        <w:rPr>
+          <w:color w:val="A31515"/>
+        </w:rPr>
+        <w:t>OAuch.Compliance.Tests.Pkce.PlainPkceDisabledTest</w:t>
+      </w:r>
+    </w:p>
+  </w:comment>
+  <w:comment w:id="23" w:author="Pieter Philippaerts" w:date="2023-09-18T11:43:00Z" w:initials="PP">
+    <w:p>
+      <w:pPr>
+        <w:pStyle w:val="CommentText"/>
+      </w:pPr>
+      <w:r>
+        <w:rPr>
+          <w:rStyle w:val="CommentReference"/>
+        </w:rPr>
+        <w:annotationRef/>
+      </w:r>
+      <w:r>
+        <w:rPr>
+          <w:color w:val="A31515"/>
+        </w:rPr>
+        <w:t>OAuch.Compliance.Tests.AuthEndpoint.RedirectUriRequiredTest</w:t>
+      </w:r>
+    </w:p>
+  </w:comment>
+  <w:comment w:id="24" w:author="Pieter Philippaerts" w:date="2023-09-18T11:46:00Z" w:initials="PP">
+    <w:p>
+      <w:pPr>
+        <w:pStyle w:val="CommentText"/>
+      </w:pPr>
+      <w:r>
+        <w:rPr>
+          <w:rStyle w:val="CommentReference"/>
+        </w:rPr>
+        <w:annotationRef/>
+      </w:r>
+      <w:r>
+        <w:rPr>
+          <w:color w:val="A31515"/>
+        </w:rPr>
+        <w:t>OAuch.Compliance.Tests.TokenEndpoint.MultipleCodeExchangesTest</w:t>
+      </w:r>
+    </w:p>
+  </w:comment>
+  <w:comment w:id="25" w:author="Pieter Philippaerts" w:date="2023-09-18T11:48:00Z" w:initials="PP">
+    <w:p>
+      <w:pPr>
+        <w:pStyle w:val="CommentText"/>
+      </w:pPr>
+      <w:r>
+        <w:rPr>
+          <w:rStyle w:val="CommentReference"/>
+        </w:rPr>
+        <w:annotationRef/>
+      </w:r>
+      <w:r>
+        <w:t>TODO?</w:t>
+      </w:r>
+    </w:p>
+  </w:comment>
+  <w:comment w:id="26" w:author="Pieter Philippaerts" w:date="2023-09-18T12:22:00Z" w:initials="PP">
+    <w:p>
+      <w:pPr>
+        <w:pStyle w:val="CommentText"/>
+      </w:pPr>
+      <w:r>
+        <w:rPr>
+          <w:rStyle w:val="CommentReference"/>
+        </w:rPr>
+        <w:annotationRef/>
+      </w:r>
+      <w:r>
+        <w:rPr>
+          <w:color w:val="A31515"/>
+        </w:rPr>
+        <w:t>OAuch.Compliance.Tests.Tokens.AuthorizationCodeEntropyMinReqTest</w:t>
+      </w:r>
+    </w:p>
+    <w:p>
+      <w:pPr>
+        <w:pStyle w:val="CommentText"/>
+      </w:pPr>
+      <w:r>
+        <w:rPr>
+          <w:color w:val="A31515"/>
+        </w:rPr>
+        <w:t>OAuch.Compliance.Tests.Tokens.AuthorizationCodeEntropySugReqTest</w:t>
+      </w:r>
+    </w:p>
+    <w:p>
+      <w:pPr>
+        <w:pStyle w:val="CommentText"/>
+      </w:pPr>
+      <w:r>
+        <w:rPr>
+          <w:color w:val="A31515"/>
+        </w:rPr>
+        <w:t>OAuch.Compliance.Tests.Tokens.RefreshTokenEntropyMinReqTest</w:t>
+      </w:r>
+    </w:p>
+    <w:p>
+      <w:pPr>
+        <w:pStyle w:val="CommentText"/>
+      </w:pPr>
+      <w:r>
+        <w:rPr>
+          <w:color w:val="A31515"/>
+        </w:rPr>
+        <w:t>OAuch.Compliance.Tests.Tokens.RefreshTokenEntropySugReqTest</w:t>
+      </w:r>
+    </w:p>
+    <w:p>
+      <w:pPr>
+        <w:pStyle w:val="CommentText"/>
+      </w:pPr>
+      <w:r>
+        <w:rPr>
+          <w:color w:val="A31515"/>
+        </w:rPr>
+        <w:t>OAuch.Compliance.Tests.Tokens.AccessTokenEntropyMinReqTest</w:t>
+      </w:r>
+    </w:p>
+    <w:p>
+      <w:pPr>
+        <w:pStyle w:val="CommentText"/>
+      </w:pPr>
+      <w:r>
+        <w:rPr>
+          <w:color w:val="A31515"/>
+        </w:rPr>
+        <w:t>OAuch.Compliance.Tests.Tokens.AccessTokenEntropySugReqTest</w:t>
+      </w:r>
+    </w:p>
+  </w:comment>
+  <w:comment w:id="27" w:author="Pieter Philippaerts" w:date="2023-09-18T12:40:00Z" w:initials="PP">
+    <w:p>
+      <w:pPr>
+        <w:pStyle w:val="CommentText"/>
+      </w:pPr>
+      <w:r>
+        <w:rPr>
+          <w:rStyle w:val="CommentReference"/>
+        </w:rPr>
+        <w:annotationRef/>
+      </w:r>
+      <w:r>
+        <w:rPr>
+          <w:color w:val="A31515"/>
+        </w:rPr>
+        <w:t>OAuch.Compliance.Tests.Tokens.ShortTokenTimeoutTest</w:t>
+      </w:r>
+    </w:p>
+  </w:comment>
+  <w:comment w:id="30" w:author="Pieter Philippaerts" w:date="2023-09-18T12:43:00Z" w:initials="PP">
+    <w:p>
+      <w:pPr>
+        <w:pStyle w:val="CommentText"/>
+      </w:pPr>
+      <w:r>
+        <w:rPr>
+          <w:rStyle w:val="CommentReference"/>
+        </w:rPr>
+        <w:annotationRef/>
+      </w:r>
+      <w:r>
+        <w:t>OAuch.Compliance.Tests.AuthEndpoint.SupportsPostAuthorizationRequestsTest</w:t>
+      </w:r>
+    </w:p>
+  </w:comment>
+  <w:comment w:id="53" w:author="Pieter Philippaerts" w:date="2023-08-09T14:02:00Z" w:initials="PP">
+    <w:p>
+      <w:pPr>
+        <w:pStyle w:val="CommentText"/>
+      </w:pPr>
+      <w:r>
+        <w:rPr>
+          <w:rStyle w:val="CommentReference"/>
+        </w:rPr>
+        <w:annotationRef/>
+      </w:r>
+      <w:r>
         <w:t>OAuch.Compliance.Tests.AuthEndpoint.IsHttpsRequiredTest</w:t>
       </w:r>
     </w:p>
@@ -19933,7 +20165,7 @@
       </w:r>
     </w:p>
   </w:comment>
-  <w:comment w:id="47" w:author="Pieter Philippaerts" w:date="2023-08-09T14:02:00Z" w:initials="PP">
+  <w:comment w:id="54" w:author="Pieter Philippaerts" w:date="2023-08-09T14:02:00Z" w:initials="PP">
     <w:p>
       <w:pPr>
         <w:pStyle w:val="CommentText"/>
@@ -19981,7 +20213,7 @@
       </w:r>
     </w:p>
   </w:comment>
-  <w:comment w:id="48" w:author="Pieter Philippaerts" w:date="2023-08-09T14:01:00Z" w:initials="PP">
+  <w:comment w:id="55" w:author="Pieter Philippaerts" w:date="2023-08-09T14:01:00Z" w:initials="PP">
     <w:p>
       <w:pPr>
         <w:pStyle w:val="CommentText"/>
@@ -20021,6 +20253,13 @@
   <w15:commentEx w15:paraId="246FD853" w15:done="0"/>
   <w15:commentEx w15:paraId="3793553A" w15:done="0"/>
   <w15:commentEx w15:paraId="45C28D6D" w15:done="0"/>
+  <w15:commentEx w15:paraId="1011B1B5" w15:done="0"/>
+  <w15:commentEx w15:paraId="09DD70D2" w15:done="0"/>
+  <w15:commentEx w15:paraId="06D7B726" w15:done="0"/>
+  <w15:commentEx w15:paraId="40767D10" w15:done="0"/>
+  <w15:commentEx w15:paraId="2EB7295B" w15:done="0"/>
+  <w15:commentEx w15:paraId="45EB68A5" w15:done="0"/>
+  <w15:commentEx w15:paraId="4150C259" w15:done="0"/>
   <w15:commentEx w15:paraId="37EFAF83" w15:done="0"/>
   <w15:commentEx w15:paraId="3DF1229E" w15:done="0"/>
   <w15:commentEx w15:paraId="1921C44A" w15:done="0"/>
@@ -20028,10 +20267,17 @@
 </file>
 
 <file path=word/commentsExtensible.xml><?xml version="1.0" encoding="utf-8"?>
-<w16cex:commentsExtensible xmlns:wpc="http://schemas.microsoft.com/office/word/2010/wordprocessingCanvas" xmlns:cx="http://schemas.microsoft.com/office/drawing/2014/chartex" xmlns:cx1="http://schemas.microsoft.com/office/drawing/2015/9/8/chartex" xmlns:cx2="http://schemas.microsoft.com/office/drawing/2015/10/21/chartex" xmlns:cx3="http://schemas.microsoft.com/office/drawing/2016/5/9/chartex" xmlns:cx4="http://schemas.microsoft.com/office/drawing/2016/5/10/chartex" xmlns:cx5="http://schemas.microsoft.com/office/drawing/2016/5/11/chartex" xmlns:cx6="http://schemas.microsoft.com/office/drawing/2016/5/12/chartex" xmlns:cx7="http://schemas.microsoft.com/office/drawing/2016/5/13/chartex" xmlns:cx8="http://schemas.microsoft.com/office/drawing/2016/5/14/chartex" xmlns:mc="http://schemas.openxmlformats.org/markup-compatibility/2006" xmlns:aink="http://schemas.microsoft.com/office/drawing/2016/ink" xmlns:am3d="http://schemas.microsoft.com/office/drawing/2017/model3d" xmlns:o="urn:schemas-microsoft-com:office:office" xmlns:oel="http://schemas.microsoft.com/office/2019/extlst" xmlns:r="http://schemas.openxmlformats.org/officeDocument/2006/relationships" xmlns:m="http://schemas.openxmlformats.org/officeDocument/2006/math" xmlns:v="urn:schemas-microsoft-com:vml" xmlns:wp14="http://schemas.microsoft.com/office/word/2010/wordprocessingDrawing" xmlns:wp="http://schemas.openxmlformats.org/drawingml/2006/wordprocessingDrawing" xmlns:w10="urn:schemas-microsoft-com:office:word" xmlns:w="http://schemas.openxmlformats.org/wordprocessingml/2006/main" xmlns:w14="http://schemas.microsoft.com/office/word/2010/wordml" xmlns:w15="http://schemas.microsoft.com/office/word/2012/wordml" xmlns:w16cex="http://schemas.microsoft.com/office/word/2018/wordml/cex" xmlns:w16cid="http://schemas.microsoft.com/office/word/2016/wordml/cid" xmlns:w16="http://schemas.microsoft.com/office/word/2018/wordml" xmlns:w16sdtdh="http://schemas.microsoft.com/office/word/2020/wordml/sdtdatahash" xmlns:w16se="http://schemas.microsoft.com/office/word/2015/wordml/symex" xmlns:wpg="http://schemas.microsoft.com/office/word/2010/wordprocessingGroup" xmlns:wpi="http://schemas.microsoft.com/office/word/2010/wordprocessingInk" xmlns:wne="http://schemas.microsoft.com/office/word/2006/wordml" xmlns:wps="http://schemas.microsoft.com/office/word/2010/wordprocessingShape" mc:Ignorable="w14 w15 w16se w16cid w16 w16cex w16sdtdh wp14">
+<w16cex:commentsExtensible xmlns:wpc="http://schemas.microsoft.com/office/word/2010/wordprocessingCanvas" xmlns:cx="http://schemas.microsoft.com/office/drawing/2014/chartex" xmlns:cx1="http://schemas.microsoft.com/office/drawing/2015/9/8/chartex" xmlns:cx2="http://schemas.microsoft.com/office/drawing/2015/10/21/chartex" xmlns:cx3="http://schemas.microsoft.com/office/drawing/2016/5/9/chartex" xmlns:cx4="http://schemas.microsoft.com/office/drawing/2016/5/10/chartex" xmlns:cx5="http://schemas.microsoft.com/office/drawing/2016/5/11/chartex" xmlns:cx6="http://schemas.microsoft.com/office/drawing/2016/5/12/chartex" xmlns:cx7="http://schemas.microsoft.com/office/drawing/2016/5/13/chartex" xmlns:cx8="http://schemas.microsoft.com/office/drawing/2016/5/14/chartex" xmlns:cr="http://schemas.microsoft.com/office/comments/2020/reactions" xmlns:mc="http://schemas.openxmlformats.org/markup-compatibility/2006" xmlns:aink="http://schemas.microsoft.com/office/drawing/2016/ink" xmlns:am3d="http://schemas.microsoft.com/office/drawing/2017/model3d" xmlns:o="urn:schemas-microsoft-com:office:office" xmlns:oel="http://schemas.microsoft.com/office/2019/extlst" xmlns:r="http://schemas.openxmlformats.org/officeDocument/2006/relationships" xmlns:m="http://schemas.openxmlformats.org/officeDocument/2006/math" xmlns:v="urn:schemas-microsoft-com:vml" xmlns:wp14="http://schemas.microsoft.com/office/word/2010/wordprocessingDrawing" xmlns:wp="http://schemas.openxmlformats.org/drawingml/2006/wordprocessingDrawing" xmlns:w10="urn:schemas-microsoft-com:office:word" xmlns:w="http://schemas.openxmlformats.org/wordprocessingml/2006/main" xmlns:w14="http://schemas.microsoft.com/office/word/2010/wordml" xmlns:w15="http://schemas.microsoft.com/office/word/2012/wordml" xmlns:w16cex="http://schemas.microsoft.com/office/word/2018/wordml/cex" xmlns:w16cid="http://schemas.microsoft.com/office/word/2016/wordml/cid" xmlns:w16="http://schemas.microsoft.com/office/word/2018/wordml" xmlns:w16sdtdh="http://schemas.microsoft.com/office/word/2020/wordml/sdtdatahash" xmlns:w16se="http://schemas.microsoft.com/office/word/2015/wordml/symex" xmlns:wpg="http://schemas.microsoft.com/office/word/2010/wordprocessingGroup" xmlns:wpi="http://schemas.microsoft.com/office/word/2010/wordprocessingInk" xmlns:wne="http://schemas.microsoft.com/office/word/2006/wordml" xmlns:wps="http://schemas.microsoft.com/office/word/2010/wordprocessingShape" mc:Ignorable="w14 w15 w16se w16cid w16 w16cex w16sdtdh cr wp14">
   <w16cex:commentExtensible w16cex:durableId="287E45C5" w16cex:dateUtc="2023-08-09T15:05:00Z"/>
   <w16cex:commentExtensible w16cex:durableId="287EC7B0" w16cex:dateUtc="2023-08-10T00:19:00Z"/>
   <w16cex:commentExtensible w16cex:durableId="287EC120" w16cex:dateUtc="2023-08-09T23:51:00Z"/>
+  <w16cex:commentExtensible w16cex:durableId="570D3FA5" w16cex:dateUtc="2023-09-18T09:38:00Z"/>
+  <w16cex:commentExtensible w16cex:durableId="1B6A668E" w16cex:dateUtc="2023-09-18T09:43:00Z"/>
+  <w16cex:commentExtensible w16cex:durableId="3AAE3E3E" w16cex:dateUtc="2023-09-18T09:46:00Z"/>
+  <w16cex:commentExtensible w16cex:durableId="5E572A16" w16cex:dateUtc="2023-09-18T09:48:00Z"/>
+  <w16cex:commentExtensible w16cex:durableId="4067FE54" w16cex:dateUtc="2023-09-18T10:22:00Z"/>
+  <w16cex:commentExtensible w16cex:durableId="0D533E92" w16cex:dateUtc="2023-09-18T10:40:00Z"/>
+  <w16cex:commentExtensible w16cex:durableId="1A8D7212" w16cex:dateUtc="2023-09-18T10:43:00Z"/>
   <w16cex:commentExtensible w16cex:durableId="287E1B02" w16cex:dateUtc="2023-08-09T12:02:00Z"/>
   <w16cex:commentExtensible w16cex:durableId="287E1AEF" w16cex:dateUtc="2023-08-09T12:02:00Z"/>
   <w16cex:commentExtensible w16cex:durableId="287E1AD3" w16cex:dateUtc="2023-08-09T12:01:00Z"/>
@@ -20043,6 +20289,13 @@
   <w16cid:commentId w16cid:paraId="246FD853" w16cid:durableId="287E45C5"/>
   <w16cid:commentId w16cid:paraId="3793553A" w16cid:durableId="287EC7B0"/>
   <w16cid:commentId w16cid:paraId="45C28D6D" w16cid:durableId="287EC120"/>
+  <w16cid:commentId w16cid:paraId="1011B1B5" w16cid:durableId="570D3FA5"/>
+  <w16cid:commentId w16cid:paraId="09DD70D2" w16cid:durableId="1B6A668E"/>
+  <w16cid:commentId w16cid:paraId="06D7B726" w16cid:durableId="3AAE3E3E"/>
+  <w16cid:commentId w16cid:paraId="40767D10" w16cid:durableId="5E572A16"/>
+  <w16cid:commentId w16cid:paraId="2EB7295B" w16cid:durableId="4067FE54"/>
+  <w16cid:commentId w16cid:paraId="45EB68A5" w16cid:durableId="0D533E92"/>
+  <w16cid:commentId w16cid:paraId="4150C259" w16cid:durableId="1A8D7212"/>
   <w16cid:commentId w16cid:paraId="37EFAF83" w16cid:durableId="287E1B02"/>
   <w16cid:commentId w16cid:paraId="3DF1229E" w16cid:durableId="287E1AEF"/>
   <w16cid:commentId w16cid:paraId="1921C44A" w16cid:durableId="287E1AD3"/>

</xml_diff>